<commit_message>
-n BLT: Compiles again.
</commit_message>
<xml_diff>
--- a/doc/ChangeLog.docx
+++ b/doc/ChangeLog.docx
@@ -1319,6 +1319,18 @@
         <w:jc w:val="both"/>
       </w:pPr>
       <w:r>
+        <w:t>Navigation screen – Application/Family/Problem levels</w:t>
+      </w:r>
+    </w:p>
+    <w:p>
+      <w:pPr>
+        <w:numPr>
+          <w:ilvl w:val="0"/>
+          <w:numId w:val="44"/>
+        </w:numPr>
+        <w:jc w:val="both"/>
+      </w:pPr>
+      <w:r>
         <w:t>Diagram import and export</w:t>
       </w:r>
       <w:r>
@@ -1346,7 +1358,7 @@
         <w:jc w:val="both"/>
       </w:pPr>
       <w:r>
-        <w:t>Added license statement on module load.</w:t>
+        <w:t>Connections and stubs have types</w:t>
       </w:r>
     </w:p>
     <w:p>
@@ -1358,7 +1370,7 @@
         <w:jc w:val="both"/>
       </w:pPr>
       <w:r>
-        <w:t>Javadoc available from the Gateway configuration page</w:t>
+        <w:t>Added license statement on module load.</w:t>
       </w:r>
     </w:p>
     <w:p>
@@ -1370,7 +1382,37 @@
         <w:jc w:val="both"/>
       </w:pPr>
       <w:r>
-        <w:t>New and/or blocks</w:t>
+        <w:t>Javadoc available from the Gateway configuration page</w:t>
+      </w:r>
+    </w:p>
+    <w:p>
+      <w:pPr>
+        <w:numPr>
+          <w:ilvl w:val="0"/>
+          <w:numId w:val="44"/>
+        </w:numPr>
+        <w:jc w:val="both"/>
+      </w:pPr>
+      <w:r>
+        <w:t>New</w:t>
+      </w:r>
+      <w:r>
+        <w:t xml:space="preserve"> blocks</w:t>
+      </w:r>
+      <w:r>
+        <w:t xml:space="preserve"> – and/or/inhibit/SQC</w:t>
+      </w:r>
+    </w:p>
+    <w:p>
+      <w:pPr>
+        <w:numPr>
+          <w:ilvl w:val="0"/>
+          <w:numId w:val="44"/>
+        </w:numPr>
+        <w:jc w:val="both"/>
+      </w:pPr>
+      <w:r>
+        <w:t>Transmit/receive</w:t>
       </w:r>
     </w:p>
     <w:p>
@@ -9096,7 +9138,7 @@
 </file>
 
 <file path=customXml/itemProps1.xml><?xml version="1.0" encoding="utf-8"?>
-<ds:datastoreItem xmlns:ds="http://schemas.openxmlformats.org/officeDocument/2006/customXml" ds:itemID="{E44D5824-0B63-4746-B9A1-576654944106}">
+<ds:datastoreItem xmlns:ds="http://schemas.openxmlformats.org/officeDocument/2006/customXml" ds:itemID="{FB3B3456-2FBB-1C40-A99F-09ECF8E78BF7}">
   <ds:schemaRefs>
     <ds:schemaRef ds:uri="http://schemas.openxmlformats.org/officeDocument/2006/bibliography"/>
   </ds:schemaRefs>

</xml_diff>